<commit_message>
Update Comments.csv Doing Part 2 and 3
updating
</commit_message>
<xml_diff>
--- a/project/CSV_file_format.docx
+++ b/project/CSV_file_format.docx
@@ -2318,6 +2318,295 @@
         </w:rPr>
         <w:t>Badges.csv</w:t>
       </w:r>
+    </w:p>
+    <w:p>
+      <w:pPr>
+        <w:tabs>
+          <w:tab w:val="left" w:pos="560"/>
+          <w:tab w:val="left" w:pos="1120"/>
+          <w:tab w:val="left" w:pos="1680"/>
+          <w:tab w:val="left" w:pos="2240"/>
+          <w:tab w:val="left" w:pos="2800"/>
+          <w:tab w:val="left" w:pos="3360"/>
+          <w:tab w:val="left" w:pos="3920"/>
+          <w:tab w:val="left" w:pos="4480"/>
+          <w:tab w:val="left" w:pos="5040"/>
+          <w:tab w:val="left" w:pos="5600"/>
+          <w:tab w:val="left" w:pos="6160"/>
+          <w:tab w:val="left" w:pos="6720"/>
+        </w:tabs>
+        <w:autoSpaceDE w:val="0"/>
+        <w:autoSpaceDN w:val="0"/>
+        <w:adjustRightInd w:val="0"/>
+        <w:rPr>
+          <w:rFonts w:ascii="Monaco" w:hAnsi="Monaco" w:cs="Monaco"/>
+          <w:color w:val="000000" w:themeColor="text1"/>
+          <w:sz w:val="20"/>
+          <w:szCs w:val="20"/>
+        </w:rPr>
+      </w:pPr>
+      <w:r>
+        <w:rPr>
+          <w:rFonts w:ascii="Monaco" w:hAnsi="Monaco" w:cs="Monaco"/>
+          <w:color w:val="000000" w:themeColor="text1"/>
+          <w:sz w:val="20"/>
+          <w:szCs w:val="20"/>
+        </w:rPr>
+        <w:t>_Id                                1</w:t>
+      </w:r>
+    </w:p>
+    <w:p>
+      <w:pPr>
+        <w:tabs>
+          <w:tab w:val="left" w:pos="560"/>
+          <w:tab w:val="left" w:pos="1120"/>
+          <w:tab w:val="left" w:pos="1680"/>
+          <w:tab w:val="left" w:pos="2240"/>
+          <w:tab w:val="left" w:pos="2800"/>
+          <w:tab w:val="left" w:pos="3360"/>
+          <w:tab w:val="left" w:pos="3920"/>
+          <w:tab w:val="left" w:pos="4480"/>
+          <w:tab w:val="left" w:pos="5040"/>
+          <w:tab w:val="left" w:pos="5600"/>
+          <w:tab w:val="left" w:pos="6160"/>
+          <w:tab w:val="left" w:pos="6720"/>
+        </w:tabs>
+        <w:autoSpaceDE w:val="0"/>
+        <w:autoSpaceDN w:val="0"/>
+        <w:adjustRightInd w:val="0"/>
+        <w:rPr>
+          <w:rFonts w:ascii="Monaco" w:hAnsi="Monaco" w:cs="Monaco"/>
+          <w:color w:val="000000" w:themeColor="text1"/>
+          <w:sz w:val="20"/>
+          <w:szCs w:val="20"/>
+        </w:rPr>
+      </w:pPr>
+      <w:r>
+        <w:rPr>
+          <w:rFonts w:ascii="Monaco" w:hAnsi="Monaco" w:cs="Monaco"/>
+          <w:color w:val="000000" w:themeColor="text1"/>
+          <w:sz w:val="20"/>
+          <w:szCs w:val="20"/>
+        </w:rPr>
+        <w:t>_UserId                           10</w:t>
+      </w:r>
+    </w:p>
+    <w:p>
+      <w:pPr>
+        <w:tabs>
+          <w:tab w:val="left" w:pos="560"/>
+          <w:tab w:val="left" w:pos="1120"/>
+          <w:tab w:val="left" w:pos="1680"/>
+          <w:tab w:val="left" w:pos="2240"/>
+          <w:tab w:val="left" w:pos="2800"/>
+          <w:tab w:val="left" w:pos="3360"/>
+          <w:tab w:val="left" w:pos="3920"/>
+          <w:tab w:val="left" w:pos="4480"/>
+          <w:tab w:val="left" w:pos="5040"/>
+          <w:tab w:val="left" w:pos="5600"/>
+          <w:tab w:val="left" w:pos="6160"/>
+          <w:tab w:val="left" w:pos="6720"/>
+        </w:tabs>
+        <w:autoSpaceDE w:val="0"/>
+        <w:autoSpaceDN w:val="0"/>
+        <w:adjustRightInd w:val="0"/>
+        <w:rPr>
+          <w:rFonts w:ascii="Monaco" w:hAnsi="Monaco" w:cs="Monaco"/>
+          <w:color w:val="000000" w:themeColor="text1"/>
+          <w:sz w:val="20"/>
+          <w:szCs w:val="20"/>
+        </w:rPr>
+      </w:pPr>
+      <w:r>
+        <w:rPr>
+          <w:rFonts w:ascii="Monaco" w:hAnsi="Monaco" w:cs="Monaco"/>
+          <w:color w:val="000000" w:themeColor="text1"/>
+          <w:sz w:val="20"/>
+          <w:szCs w:val="20"/>
+        </w:rPr>
+        <w:t>_Name                       Informed</w:t>
+      </w:r>
+    </w:p>
+    <w:p>
+      <w:pPr>
+        <w:tabs>
+          <w:tab w:val="left" w:pos="560"/>
+          <w:tab w:val="left" w:pos="1120"/>
+          <w:tab w:val="left" w:pos="1680"/>
+          <w:tab w:val="left" w:pos="2240"/>
+          <w:tab w:val="left" w:pos="2800"/>
+          <w:tab w:val="left" w:pos="3360"/>
+          <w:tab w:val="left" w:pos="3920"/>
+          <w:tab w:val="left" w:pos="4480"/>
+          <w:tab w:val="left" w:pos="5040"/>
+          <w:tab w:val="left" w:pos="5600"/>
+          <w:tab w:val="left" w:pos="6160"/>
+          <w:tab w:val="left" w:pos="6720"/>
+        </w:tabs>
+        <w:autoSpaceDE w:val="0"/>
+        <w:autoSpaceDN w:val="0"/>
+        <w:adjustRightInd w:val="0"/>
+        <w:rPr>
+          <w:rFonts w:ascii="Monaco" w:hAnsi="Monaco" w:cs="Monaco"/>
+          <w:color w:val="000000" w:themeColor="text1"/>
+          <w:sz w:val="20"/>
+          <w:szCs w:val="20"/>
+        </w:rPr>
+      </w:pPr>
+      <w:r>
+        <w:rPr>
+          <w:rFonts w:ascii="Monaco" w:hAnsi="Monaco" w:cs="Monaco"/>
+          <w:color w:val="000000" w:themeColor="text1"/>
+          <w:sz w:val="20"/>
+          <w:szCs w:val="20"/>
+        </w:rPr>
+        <w:t>_Date        2017-06-27T17:16:45.753</w:t>
+      </w:r>
+    </w:p>
+    <w:p>
+      <w:pPr>
+        <w:tabs>
+          <w:tab w:val="left" w:pos="560"/>
+          <w:tab w:val="left" w:pos="1120"/>
+          <w:tab w:val="left" w:pos="1680"/>
+          <w:tab w:val="left" w:pos="2240"/>
+          <w:tab w:val="left" w:pos="2800"/>
+          <w:tab w:val="left" w:pos="3360"/>
+          <w:tab w:val="left" w:pos="3920"/>
+          <w:tab w:val="left" w:pos="4480"/>
+          <w:tab w:val="left" w:pos="5040"/>
+          <w:tab w:val="left" w:pos="5600"/>
+          <w:tab w:val="left" w:pos="6160"/>
+          <w:tab w:val="left" w:pos="6720"/>
+        </w:tabs>
+        <w:autoSpaceDE w:val="0"/>
+        <w:autoSpaceDN w:val="0"/>
+        <w:adjustRightInd w:val="0"/>
+        <w:rPr>
+          <w:rFonts w:ascii="Monaco" w:hAnsi="Monaco" w:cs="Monaco"/>
+          <w:color w:val="000000" w:themeColor="text1"/>
+          <w:sz w:val="20"/>
+          <w:szCs w:val="20"/>
+        </w:rPr>
+      </w:pPr>
+      <w:r>
+        <w:rPr>
+          <w:rFonts w:ascii="Monaco" w:hAnsi="Monaco" w:cs="Monaco"/>
+          <w:color w:val="000000" w:themeColor="text1"/>
+          <w:sz w:val="20"/>
+          <w:szCs w:val="20"/>
+        </w:rPr>
+        <w:t>_Class                             3</w:t>
+      </w:r>
+    </w:p>
+    <w:p>
+      <w:pPr>
+        <w:rPr>
+          <w:rFonts w:ascii="Monaco" w:hAnsi="Monaco" w:cs="Monaco"/>
+          <w:color w:val="000000" w:themeColor="text1"/>
+          <w:sz w:val="20"/>
+          <w:szCs w:val="20"/>
+        </w:rPr>
+      </w:pPr>
+      <w:r>
+        <w:rPr>
+          <w:rFonts w:ascii="Monaco" w:hAnsi="Monaco" w:cs="Monaco"/>
+          <w:color w:val="000000" w:themeColor="text1"/>
+          <w:sz w:val="20"/>
+          <w:szCs w:val="20"/>
+        </w:rPr>
+        <w:t>_TagBased                      False</w:t>
+      </w:r>
+    </w:p>
+    <w:p>
+      <w:pPr>
+        <w:rPr>
+          <w:rFonts w:ascii="Monaco" w:hAnsi="Monaco" w:cs="Monaco"/>
+          <w:color w:val="000000" w:themeColor="text1"/>
+          <w:sz w:val="20"/>
+          <w:szCs w:val="20"/>
+        </w:rPr>
+      </w:pPr>
+    </w:p>
+    <w:p>
+      <w:pPr>
+        <w:rPr>
+          <w:rFonts w:ascii="Monaco" w:hAnsi="Monaco" w:cs="Monaco"/>
+          <w:color w:val="000000" w:themeColor="text1"/>
+          <w:sz w:val="20"/>
+          <w:szCs w:val="20"/>
+        </w:rPr>
+      </w:pPr>
+    </w:p>
+    <w:p>
+      <w:pPr>
+        <w:rPr>
+          <w:rFonts w:ascii="Monaco" w:hAnsi="Monaco" w:cs="Monaco"/>
+          <w:color w:val="000000" w:themeColor="text1"/>
+          <w:sz w:val="20"/>
+          <w:szCs w:val="20"/>
+        </w:rPr>
+      </w:pPr>
+    </w:p>
+    <w:p>
+      <w:pPr>
+        <w:rPr>
+          <w:rFonts w:ascii="Monaco" w:hAnsi="Monaco" w:cs="Monaco"/>
+          <w:color w:val="000000" w:themeColor="text1"/>
+          <w:sz w:val="20"/>
+          <w:szCs w:val="20"/>
+        </w:rPr>
+      </w:pPr>
+    </w:p>
+    <w:p>
+      <w:pPr>
+        <w:rPr>
+          <w:rFonts w:ascii="Monaco" w:hAnsi="Monaco" w:cs="Monaco"/>
+          <w:color w:val="000000" w:themeColor="text1"/>
+          <w:sz w:val="20"/>
+          <w:szCs w:val="20"/>
+        </w:rPr>
+      </w:pPr>
+    </w:p>
+    <w:p>
+      <w:pPr>
+        <w:rPr>
+          <w:rFonts w:ascii="Monaco" w:hAnsi="Monaco" w:cs="Monaco"/>
+          <w:color w:val="000000" w:themeColor="text1"/>
+          <w:sz w:val="20"/>
+          <w:szCs w:val="20"/>
+        </w:rPr>
+      </w:pPr>
+    </w:p>
+    <w:p>
+      <w:pPr>
+        <w:rPr>
+          <w:rFonts w:ascii="Monaco" w:hAnsi="Monaco" w:cs="Monaco"/>
+          <w:color w:val="000000" w:themeColor="text1"/>
+          <w:sz w:val="20"/>
+          <w:szCs w:val="20"/>
+        </w:rPr>
+      </w:pPr>
+    </w:p>
+    <w:p>
+      <w:pPr>
+        <w:rPr>
+          <w:rFonts w:ascii="Monaco" w:hAnsi="Monaco" w:cs="Monaco"/>
+          <w:color w:val="000000" w:themeColor="text1"/>
+          <w:sz w:val="40"/>
+          <w:szCs w:val="40"/>
+        </w:rPr>
+      </w:pPr>
+      <w:r>
+        <w:rPr>
+          <w:rFonts w:ascii="Monaco" w:hAnsi="Monaco" w:cs="Monaco"/>
+          <w:color w:val="000000" w:themeColor="text1"/>
+          <w:sz w:val="40"/>
+          <w:szCs w:val="40"/>
+        </w:rPr>
+        <w:lastRenderedPageBreak/>
+        <w:t>Comments.csv</w:t>
+      </w:r>
       <w:bookmarkStart w:id="0" w:name="_GoBack"/>
       <w:bookmarkEnd w:id="0"/>
     </w:p>
@@ -2354,167 +2643,203 @@
           <w:sz w:val="20"/>
           <w:szCs w:val="20"/>
         </w:rPr>
-        <w:t>_Id                                1</w:t>
-      </w:r>
-    </w:p>
-    <w:p>
-      <w:pPr>
-        <w:tabs>
-          <w:tab w:val="left" w:pos="560"/>
-          <w:tab w:val="left" w:pos="1120"/>
-          <w:tab w:val="left" w:pos="1680"/>
-          <w:tab w:val="left" w:pos="2240"/>
-          <w:tab w:val="left" w:pos="2800"/>
-          <w:tab w:val="left" w:pos="3360"/>
-          <w:tab w:val="left" w:pos="3920"/>
-          <w:tab w:val="left" w:pos="4480"/>
-          <w:tab w:val="left" w:pos="5040"/>
-          <w:tab w:val="left" w:pos="5600"/>
-          <w:tab w:val="left" w:pos="6160"/>
-          <w:tab w:val="left" w:pos="6720"/>
-        </w:tabs>
-        <w:autoSpaceDE w:val="0"/>
-        <w:autoSpaceDN w:val="0"/>
-        <w:adjustRightInd w:val="0"/>
-        <w:rPr>
-          <w:rFonts w:ascii="Monaco" w:hAnsi="Monaco" w:cs="Monaco"/>
-          <w:color w:val="000000" w:themeColor="text1"/>
-          <w:sz w:val="20"/>
-          <w:szCs w:val="20"/>
-        </w:rPr>
-      </w:pPr>
-      <w:r>
-        <w:rPr>
-          <w:rFonts w:ascii="Monaco" w:hAnsi="Monaco" w:cs="Monaco"/>
-          <w:color w:val="000000" w:themeColor="text1"/>
-          <w:sz w:val="20"/>
-          <w:szCs w:val="20"/>
-        </w:rPr>
-        <w:t>_UserId                           10</w:t>
-      </w:r>
-    </w:p>
-    <w:p>
-      <w:pPr>
-        <w:tabs>
-          <w:tab w:val="left" w:pos="560"/>
-          <w:tab w:val="left" w:pos="1120"/>
-          <w:tab w:val="left" w:pos="1680"/>
-          <w:tab w:val="left" w:pos="2240"/>
-          <w:tab w:val="left" w:pos="2800"/>
-          <w:tab w:val="left" w:pos="3360"/>
-          <w:tab w:val="left" w:pos="3920"/>
-          <w:tab w:val="left" w:pos="4480"/>
-          <w:tab w:val="left" w:pos="5040"/>
-          <w:tab w:val="left" w:pos="5600"/>
-          <w:tab w:val="left" w:pos="6160"/>
-          <w:tab w:val="left" w:pos="6720"/>
-        </w:tabs>
-        <w:autoSpaceDE w:val="0"/>
-        <w:autoSpaceDN w:val="0"/>
-        <w:adjustRightInd w:val="0"/>
-        <w:rPr>
-          <w:rFonts w:ascii="Monaco" w:hAnsi="Monaco" w:cs="Monaco"/>
-          <w:color w:val="000000" w:themeColor="text1"/>
-          <w:sz w:val="20"/>
-          <w:szCs w:val="20"/>
-        </w:rPr>
-      </w:pPr>
-      <w:r>
-        <w:rPr>
-          <w:rFonts w:ascii="Monaco" w:hAnsi="Monaco" w:cs="Monaco"/>
-          <w:color w:val="000000" w:themeColor="text1"/>
-          <w:sz w:val="20"/>
-          <w:szCs w:val="20"/>
-        </w:rPr>
-        <w:t>_Name                       Informed</w:t>
-      </w:r>
-    </w:p>
-    <w:p>
-      <w:pPr>
-        <w:tabs>
-          <w:tab w:val="left" w:pos="560"/>
-          <w:tab w:val="left" w:pos="1120"/>
-          <w:tab w:val="left" w:pos="1680"/>
-          <w:tab w:val="left" w:pos="2240"/>
-          <w:tab w:val="left" w:pos="2800"/>
-          <w:tab w:val="left" w:pos="3360"/>
-          <w:tab w:val="left" w:pos="3920"/>
-          <w:tab w:val="left" w:pos="4480"/>
-          <w:tab w:val="left" w:pos="5040"/>
-          <w:tab w:val="left" w:pos="5600"/>
-          <w:tab w:val="left" w:pos="6160"/>
-          <w:tab w:val="left" w:pos="6720"/>
-        </w:tabs>
-        <w:autoSpaceDE w:val="0"/>
-        <w:autoSpaceDN w:val="0"/>
-        <w:adjustRightInd w:val="0"/>
-        <w:rPr>
-          <w:rFonts w:ascii="Monaco" w:hAnsi="Monaco" w:cs="Monaco"/>
-          <w:color w:val="000000" w:themeColor="text1"/>
-          <w:sz w:val="20"/>
-          <w:szCs w:val="20"/>
-        </w:rPr>
-      </w:pPr>
-      <w:r>
-        <w:rPr>
-          <w:rFonts w:ascii="Monaco" w:hAnsi="Monaco" w:cs="Monaco"/>
-          <w:color w:val="000000" w:themeColor="text1"/>
-          <w:sz w:val="20"/>
-          <w:szCs w:val="20"/>
-        </w:rPr>
-        <w:t>_Date        2017-06-27T17:16:45.753</w:t>
-      </w:r>
-    </w:p>
-    <w:p>
-      <w:pPr>
-        <w:tabs>
-          <w:tab w:val="left" w:pos="560"/>
-          <w:tab w:val="left" w:pos="1120"/>
-          <w:tab w:val="left" w:pos="1680"/>
-          <w:tab w:val="left" w:pos="2240"/>
-          <w:tab w:val="left" w:pos="2800"/>
-          <w:tab w:val="left" w:pos="3360"/>
-          <w:tab w:val="left" w:pos="3920"/>
-          <w:tab w:val="left" w:pos="4480"/>
-          <w:tab w:val="left" w:pos="5040"/>
-          <w:tab w:val="left" w:pos="5600"/>
-          <w:tab w:val="left" w:pos="6160"/>
-          <w:tab w:val="left" w:pos="6720"/>
-        </w:tabs>
-        <w:autoSpaceDE w:val="0"/>
-        <w:autoSpaceDN w:val="0"/>
-        <w:adjustRightInd w:val="0"/>
-        <w:rPr>
-          <w:rFonts w:ascii="Monaco" w:hAnsi="Monaco" w:cs="Monaco"/>
-          <w:color w:val="000000" w:themeColor="text1"/>
-          <w:sz w:val="20"/>
-          <w:szCs w:val="20"/>
-        </w:rPr>
-      </w:pPr>
-      <w:r>
-        <w:rPr>
-          <w:rFonts w:ascii="Monaco" w:hAnsi="Monaco" w:cs="Monaco"/>
-          <w:color w:val="000000" w:themeColor="text1"/>
-          <w:sz w:val="20"/>
-          <w:szCs w:val="20"/>
-        </w:rPr>
-        <w:t>_Class                             3</w:t>
-      </w:r>
-    </w:p>
-    <w:p>
-      <w:pPr>
-        <w:rPr>
-          <w:color w:val="000000" w:themeColor="text1"/>
-        </w:rPr>
-      </w:pPr>
-      <w:r>
-        <w:rPr>
-          <w:rFonts w:ascii="Monaco" w:hAnsi="Monaco" w:cs="Monaco"/>
-          <w:color w:val="000000" w:themeColor="text1"/>
-          <w:sz w:val="20"/>
-          <w:szCs w:val="20"/>
-        </w:rPr>
-        <w:t>_TagBased                      False</w:t>
+        <w:t>_Id                                                                 2</w:t>
+      </w:r>
+    </w:p>
+    <w:p>
+      <w:pPr>
+        <w:tabs>
+          <w:tab w:val="left" w:pos="560"/>
+          <w:tab w:val="left" w:pos="1120"/>
+          <w:tab w:val="left" w:pos="1680"/>
+          <w:tab w:val="left" w:pos="2240"/>
+          <w:tab w:val="left" w:pos="2800"/>
+          <w:tab w:val="left" w:pos="3360"/>
+          <w:tab w:val="left" w:pos="3920"/>
+          <w:tab w:val="left" w:pos="4480"/>
+          <w:tab w:val="left" w:pos="5040"/>
+          <w:tab w:val="left" w:pos="5600"/>
+          <w:tab w:val="left" w:pos="6160"/>
+          <w:tab w:val="left" w:pos="6720"/>
+        </w:tabs>
+        <w:autoSpaceDE w:val="0"/>
+        <w:autoSpaceDN w:val="0"/>
+        <w:adjustRightInd w:val="0"/>
+        <w:rPr>
+          <w:rFonts w:ascii="Monaco" w:hAnsi="Monaco" w:cs="Monaco"/>
+          <w:color w:val="000000" w:themeColor="text1"/>
+          <w:sz w:val="20"/>
+          <w:szCs w:val="20"/>
+        </w:rPr>
+      </w:pPr>
+      <w:r>
+        <w:rPr>
+          <w:rFonts w:ascii="Monaco" w:hAnsi="Monaco" w:cs="Monaco"/>
+          <w:color w:val="000000" w:themeColor="text1"/>
+          <w:sz w:val="20"/>
+          <w:szCs w:val="20"/>
+        </w:rPr>
+        <w:t>_PostId                                                             1</w:t>
+      </w:r>
+    </w:p>
+    <w:p>
+      <w:pPr>
+        <w:tabs>
+          <w:tab w:val="left" w:pos="560"/>
+          <w:tab w:val="left" w:pos="1120"/>
+          <w:tab w:val="left" w:pos="1680"/>
+          <w:tab w:val="left" w:pos="2240"/>
+          <w:tab w:val="left" w:pos="2800"/>
+          <w:tab w:val="left" w:pos="3360"/>
+          <w:tab w:val="left" w:pos="3920"/>
+          <w:tab w:val="left" w:pos="4480"/>
+          <w:tab w:val="left" w:pos="5040"/>
+          <w:tab w:val="left" w:pos="5600"/>
+          <w:tab w:val="left" w:pos="6160"/>
+          <w:tab w:val="left" w:pos="6720"/>
+        </w:tabs>
+        <w:autoSpaceDE w:val="0"/>
+        <w:autoSpaceDN w:val="0"/>
+        <w:adjustRightInd w:val="0"/>
+        <w:rPr>
+          <w:rFonts w:ascii="Monaco" w:hAnsi="Monaco" w:cs="Monaco"/>
+          <w:color w:val="000000" w:themeColor="text1"/>
+          <w:sz w:val="20"/>
+          <w:szCs w:val="20"/>
+        </w:rPr>
+      </w:pPr>
+      <w:r>
+        <w:rPr>
+          <w:rFonts w:ascii="Monaco" w:hAnsi="Monaco" w:cs="Monaco"/>
+          <w:color w:val="000000" w:themeColor="text1"/>
+          <w:sz w:val="20"/>
+          <w:szCs w:val="20"/>
+        </w:rPr>
+        <w:t>_Score                                                              4</w:t>
+      </w:r>
+    </w:p>
+    <w:p>
+      <w:pPr>
+        <w:tabs>
+          <w:tab w:val="left" w:pos="560"/>
+          <w:tab w:val="left" w:pos="1120"/>
+          <w:tab w:val="left" w:pos="1680"/>
+          <w:tab w:val="left" w:pos="2240"/>
+          <w:tab w:val="left" w:pos="2800"/>
+          <w:tab w:val="left" w:pos="3360"/>
+          <w:tab w:val="left" w:pos="3920"/>
+          <w:tab w:val="left" w:pos="4480"/>
+          <w:tab w:val="left" w:pos="5040"/>
+          <w:tab w:val="left" w:pos="5600"/>
+          <w:tab w:val="left" w:pos="6160"/>
+          <w:tab w:val="left" w:pos="6720"/>
+        </w:tabs>
+        <w:autoSpaceDE w:val="0"/>
+        <w:autoSpaceDN w:val="0"/>
+        <w:adjustRightInd w:val="0"/>
+        <w:rPr>
+          <w:rFonts w:ascii="Monaco" w:hAnsi="Monaco" w:cs="Monaco"/>
+          <w:color w:val="000000" w:themeColor="text1"/>
+          <w:sz w:val="20"/>
+          <w:szCs w:val="20"/>
+        </w:rPr>
+      </w:pPr>
+      <w:r>
+        <w:rPr>
+          <w:rFonts w:ascii="Monaco" w:hAnsi="Monaco" w:cs="Monaco"/>
+          <w:color w:val="000000" w:themeColor="text1"/>
+          <w:sz w:val="20"/>
+          <w:szCs w:val="20"/>
+        </w:rPr>
+        <w:t>_Text               Why you actually avoid him just because of tha...</w:t>
+      </w:r>
+    </w:p>
+    <w:p>
+      <w:pPr>
+        <w:tabs>
+          <w:tab w:val="left" w:pos="560"/>
+          <w:tab w:val="left" w:pos="1120"/>
+          <w:tab w:val="left" w:pos="1680"/>
+          <w:tab w:val="left" w:pos="2240"/>
+          <w:tab w:val="left" w:pos="2800"/>
+          <w:tab w:val="left" w:pos="3360"/>
+          <w:tab w:val="left" w:pos="3920"/>
+          <w:tab w:val="left" w:pos="4480"/>
+          <w:tab w:val="left" w:pos="5040"/>
+          <w:tab w:val="left" w:pos="5600"/>
+          <w:tab w:val="left" w:pos="6160"/>
+          <w:tab w:val="left" w:pos="6720"/>
+        </w:tabs>
+        <w:autoSpaceDE w:val="0"/>
+        <w:autoSpaceDN w:val="0"/>
+        <w:adjustRightInd w:val="0"/>
+        <w:rPr>
+          <w:rFonts w:ascii="Monaco" w:hAnsi="Monaco" w:cs="Monaco"/>
+          <w:color w:val="000000" w:themeColor="text1"/>
+          <w:sz w:val="20"/>
+          <w:szCs w:val="20"/>
+        </w:rPr>
+      </w:pPr>
+      <w:r>
+        <w:rPr>
+          <w:rFonts w:ascii="Monaco" w:hAnsi="Monaco" w:cs="Monaco"/>
+          <w:color w:val="000000" w:themeColor="text1"/>
+          <w:sz w:val="20"/>
+          <w:szCs w:val="20"/>
+        </w:rPr>
+        <w:t>_CreationDate                                 2017-06-27T17:26:17.723</w:t>
+      </w:r>
+    </w:p>
+    <w:p>
+      <w:pPr>
+        <w:tabs>
+          <w:tab w:val="left" w:pos="560"/>
+          <w:tab w:val="left" w:pos="1120"/>
+          <w:tab w:val="left" w:pos="1680"/>
+          <w:tab w:val="left" w:pos="2240"/>
+          <w:tab w:val="left" w:pos="2800"/>
+          <w:tab w:val="left" w:pos="3360"/>
+          <w:tab w:val="left" w:pos="3920"/>
+          <w:tab w:val="left" w:pos="4480"/>
+          <w:tab w:val="left" w:pos="5040"/>
+          <w:tab w:val="left" w:pos="5600"/>
+          <w:tab w:val="left" w:pos="6160"/>
+          <w:tab w:val="left" w:pos="6720"/>
+        </w:tabs>
+        <w:autoSpaceDE w:val="0"/>
+        <w:autoSpaceDN w:val="0"/>
+        <w:adjustRightInd w:val="0"/>
+        <w:rPr>
+          <w:rFonts w:ascii="Monaco" w:hAnsi="Monaco" w:cs="Monaco"/>
+          <w:color w:val="000000" w:themeColor="text1"/>
+          <w:sz w:val="20"/>
+          <w:szCs w:val="20"/>
+        </w:rPr>
+      </w:pPr>
+      <w:r>
+        <w:rPr>
+          <w:rFonts w:ascii="Monaco" w:hAnsi="Monaco" w:cs="Monaco"/>
+          <w:color w:val="000000" w:themeColor="text1"/>
+          <w:sz w:val="20"/>
+          <w:szCs w:val="20"/>
+        </w:rPr>
+        <w:t>_UserId                                                            32</w:t>
+      </w:r>
+    </w:p>
+    <w:p>
+      <w:pPr>
+        <w:rPr>
+          <w:color w:val="000000" w:themeColor="text1"/>
+        </w:rPr>
+      </w:pPr>
+      <w:r>
+        <w:rPr>
+          <w:rFonts w:ascii="Monaco" w:hAnsi="Monaco" w:cs="Monaco"/>
+          <w:color w:val="000000" w:themeColor="text1"/>
+          <w:sz w:val="20"/>
+          <w:szCs w:val="20"/>
+        </w:rPr>
+        <w:t>_UserDisplayName                                                  NaN</w:t>
       </w:r>
     </w:p>
     <w:sectPr>

</xml_diff>